<commit_message>
Added Logo-Short xcf & png Changed BG Color Of Logo to transparent Added Basic Information to Readme.md
</commit_message>
<xml_diff>
--- a/doc/protocol/Besprechungsprotokoll-2016-11-15.docx
+++ b/doc/protocol/Besprechungsprotokoll-2016-11-15.docx
@@ -592,8 +592,6 @@
           <w:numId w:val="6"/>
         </w:numPr>
       </w:pPr>
-      <w:bookmarkStart w:id="0" w:name="_GoBack"/>
-      <w:bookmarkEnd w:id="0"/>
       <w:r>
         <w:t>Beschreibung mit Bildern verdeutlichen (Phillips Designvorlagen)</w:t>
       </w:r>
@@ -728,7 +726,12 @@
         <w:t xml:space="preserve">um </w:t>
       </w:r>
       <w:r>
-        <w:t>9:30</w:t>
+        <w:t>9:0</w:t>
+      </w:r>
+      <w:bookmarkStart w:id="0" w:name="_GoBack"/>
+      <w:bookmarkEnd w:id="0"/>
+      <w:r>
+        <w:t>0</w:t>
       </w:r>
       <w:r>
         <w:t xml:space="preserve"> </w:t>
@@ -2467,7 +2470,7 @@
 </file>
 
 <file path=customXml/itemProps1.xml><?xml version="1.0" encoding="utf-8"?>
-<ds:datastoreItem xmlns:ds="http://schemas.openxmlformats.org/officeDocument/2006/customXml" ds:itemID="{0F52103D-C77C-429F-9DC6-2127D3E9E353}">
+<ds:datastoreItem xmlns:ds="http://schemas.openxmlformats.org/officeDocument/2006/customXml" ds:itemID="{492C531D-BCD0-4749-8E33-0A0C7FF64A45}">
   <ds:schemaRefs>
     <ds:schemaRef ds:uri="http://schemas.openxmlformats.org/officeDocument/2006/bibliography"/>
   </ds:schemaRefs>

</xml_diff>